<commit_message>
28-5-2013 is the latest report generated
</commit_message>
<xml_diff>
--- a/ANIL/PROJECT REPORT.docx
+++ b/ANIL/PROJECT REPORT.docx
@@ -1559,7 +1559,43 @@
           <w:sz w:val="24"/>
           <w:szCs w:val="24"/>
         </w:rPr>
-        <w:t xml:space="preserve">Thought Cloud is a social thinking platform that intends to bring people together by the way they think. The concept came into picture by a thought about connecting people who are thinking about the exact same thing at the same time.\\ Thought Cloud relies its core strength on -Preciseness - Restricted to three words long thoughts only.Lucidity - Easy and interactive design makes it a child's play to use it. Innovation - Innovative feature of real time thought mapping by demography. Thought Cloud c:geo is a simple to use but powerful geocaching client with a lot of additional features. All you need to get started is an account on geocaching.com. Find caches using the live map or by using one of the many search functions. Navigate to a cache or a waypoint of a cache with the built-in compass function, the map or hand over the coordinates to various external apps (e.g. Radar, Google Navigation, StreetView, Locus, Navigon, Sygic and many more </w:t>
+        <w:t>Thought Cloud is a social thinking platform that intends to bring people together by the way they think. The concept came into picture by a thought about connecting people who are thinking about the exac</w:t>
+      </w:r>
+      <w:r>
+        <w:rPr>
+          <w:rFonts w:ascii="Times New Roman" w:hAnsi="Times New Roman" w:cs="Times New Roman"/>
+          <w:bCs/>
+          <w:sz w:val="24"/>
+          <w:szCs w:val="24"/>
+        </w:rPr>
+        <w:t>t same thing at the same time.</w:t>
+      </w:r>
+      <w:r>
+        <w:rPr>
+          <w:rFonts w:ascii="Times New Roman" w:hAnsi="Times New Roman" w:cs="Times New Roman"/>
+          <w:bCs/>
+          <w:sz w:val="24"/>
+          <w:szCs w:val="24"/>
+        </w:rPr>
+        <w:t xml:space="preserve"> Thought Cloud relies its core strength on -Preciseness - Restricted to three words long thoughts only.</w:t>
+      </w:r>
+      <w:r>
+        <w:rPr>
+          <w:rFonts w:ascii="Times New Roman" w:hAnsi="Times New Roman" w:cs="Times New Roman"/>
+          <w:bCs/>
+          <w:sz w:val="24"/>
+          <w:szCs w:val="24"/>
+        </w:rPr>
+        <w:t xml:space="preserve"> </w:t>
+      </w:r>
+      <w:r>
+        <w:rPr>
+          <w:rFonts w:ascii="Times New Roman" w:hAnsi="Times New Roman" w:cs="Times New Roman"/>
+          <w:bCs/>
+          <w:sz w:val="24"/>
+          <w:szCs w:val="24"/>
+        </w:rPr>
+        <w:t xml:space="preserve">Lucidity - Easy and interactive design makes it a child's play to use it. Innovation - Innovative feature of real time thought mapping by demography. Thought Cloud c:geo is a simple to use but powerful geocaching client with a lot of additional features. All you need to get started is an account on geocaching.com. Find caches using the live map or by using one of the many search functions. Navigate to a cache or a waypoint of a cache with the built-in compass function, the map or hand over the coordinates to various external apps (e.g. Radar, Google Navigation, StreetView, Locus, Navigon, Sygic and many more </w:t>
       </w:r>
     </w:p>
     <w:p>
@@ -1637,7 +1673,6 @@
         <w:t>.</w:t>
       </w:r>
     </w:p>
-    <w:p/>
     <w:p/>
     <w:p/>
     <w:p/>
@@ -1655,10 +1690,20 @@
         <w:rPr>
           <w:rFonts w:ascii="Times New Roman" w:hAnsi="Times New Roman" w:cs="Times New Roman"/>
           <w:b/>
-          <w:sz w:val="24"/>
-          <w:szCs w:val="24"/>
+          <w:sz w:val="28"/>
+          <w:szCs w:val="28"/>
         </w:rPr>
       </w:pPr>
+      <w:r>
+        <w:rPr>
+          <w:rFonts w:ascii="Times New Roman" w:hAnsi="Times New Roman" w:cs="Times New Roman"/>
+          <w:b/>
+          <w:sz w:val="28"/>
+          <w:szCs w:val="28"/>
+        </w:rPr>
+        <w:lastRenderedPageBreak/>
+        <w:t>TABLE OF CONTENTS</w:t>
+      </w:r>
     </w:p>
     <w:p>
       <w:pPr>
@@ -1668,30 +1713,6 @@
         <w:spacing w:after="0" w:line="360" w:lineRule="auto"/>
         <w:jc w:val="center"/>
         <w:rPr>
-          <w:rFonts w:ascii="Times New Roman" w:hAnsi="Times New Roman" w:cs="Times New Roman"/>
-          <w:b/>
-          <w:sz w:val="28"/>
-          <w:szCs w:val="28"/>
-        </w:rPr>
-      </w:pPr>
-      <w:r>
-        <w:rPr>
-          <w:rFonts w:ascii="Times New Roman" w:hAnsi="Times New Roman" w:cs="Times New Roman"/>
-          <w:b/>
-          <w:sz w:val="28"/>
-          <w:szCs w:val="28"/>
-        </w:rPr>
-        <w:t>TABLE OF CONTENTS</w:t>
-      </w:r>
-    </w:p>
-    <w:p>
-      <w:pPr>
-        <w:autoSpaceDE w:val="0"/>
-        <w:autoSpaceDN w:val="0"/>
-        <w:adjustRightInd w:val="0"/>
-        <w:spacing w:after="0" w:line="360" w:lineRule="auto"/>
-        <w:jc w:val="center"/>
-        <w:rPr>
           <w:rFonts w:ascii="Arial" w:hAnsi="Arial" w:cs="Arial"/>
           <w:b/>
           <w:sz w:val="28"/>
@@ -1701,7 +1722,7 @@
     </w:p>
     <w:tbl>
       <w:tblPr>
-        <w:tblW w:w="9571" w:type="dxa"/>
+        <w:tblW w:w="9601" w:type="dxa"/>
         <w:tblBorders>
           <w:top w:val="single" w:sz="4" w:space="0" w:color="000000"/>
           <w:left w:val="single" w:sz="4" w:space="0" w:color="000000"/>
@@ -1713,17 +1734,17 @@
         <w:tblLook w:val="04A0"/>
       </w:tblPr>
       <w:tblGrid>
-        <w:gridCol w:w="2240"/>
-        <w:gridCol w:w="5788"/>
-        <w:gridCol w:w="1543"/>
+        <w:gridCol w:w="2247"/>
+        <w:gridCol w:w="5806"/>
+        <w:gridCol w:w="1548"/>
       </w:tblGrid>
       <w:tr>
         <w:trPr>
-          <w:trHeight w:val="890"/>
+          <w:trHeight w:val="852"/>
         </w:trPr>
         <w:tc>
           <w:tcPr>
-            <w:tcW w:w="2240" w:type="dxa"/>
+            <w:tcW w:w="2247" w:type="dxa"/>
             <w:vAlign w:val="center"/>
           </w:tcPr>
           <w:p>
@@ -1783,7 +1804,7 @@
         </w:tc>
         <w:tc>
           <w:tcPr>
-            <w:tcW w:w="5788" w:type="dxa"/>
+            <w:tcW w:w="5806" w:type="dxa"/>
           </w:tcPr>
           <w:p>
             <w:pPr>
@@ -1827,7 +1848,7 @@
         </w:tc>
         <w:tc>
           <w:tcPr>
-            <w:tcW w:w="1543" w:type="dxa"/>
+            <w:tcW w:w="1548" w:type="dxa"/>
           </w:tcPr>
           <w:p>
             <w:pPr>
@@ -1872,11 +1893,11 @@
       </w:tr>
       <w:tr>
         <w:trPr>
-          <w:trHeight w:val="1457"/>
+          <w:trHeight w:val="1395"/>
         </w:trPr>
         <w:tc>
           <w:tcPr>
-            <w:tcW w:w="2240" w:type="dxa"/>
+            <w:tcW w:w="2247" w:type="dxa"/>
             <w:vAlign w:val="center"/>
           </w:tcPr>
           <w:p>
@@ -1893,7 +1914,7 @@
         </w:tc>
         <w:tc>
           <w:tcPr>
-            <w:tcW w:w="5788" w:type="dxa"/>
+            <w:tcW w:w="5806" w:type="dxa"/>
             <w:vAlign w:val="center"/>
           </w:tcPr>
           <w:p>
@@ -2088,7 +2109,7 @@
         </w:tc>
         <w:tc>
           <w:tcPr>
-            <w:tcW w:w="1543" w:type="dxa"/>
+            <w:tcW w:w="1548" w:type="dxa"/>
           </w:tcPr>
           <w:p>
             <w:pPr>
@@ -2257,11 +2278,11 @@
       </w:tr>
       <w:tr>
         <w:trPr>
-          <w:trHeight w:val="1358"/>
+          <w:trHeight w:val="1300"/>
         </w:trPr>
         <w:tc>
           <w:tcPr>
-            <w:tcW w:w="2240" w:type="dxa"/>
+            <w:tcW w:w="2247" w:type="dxa"/>
             <w:vAlign w:val="center"/>
           </w:tcPr>
           <w:p>
@@ -2286,7 +2307,7 @@
         </w:tc>
         <w:tc>
           <w:tcPr>
-            <w:tcW w:w="5788" w:type="dxa"/>
+            <w:tcW w:w="5806" w:type="dxa"/>
             <w:vAlign w:val="center"/>
           </w:tcPr>
           <w:p>
@@ -2475,7 +2496,7 @@
         </w:tc>
         <w:tc>
           <w:tcPr>
-            <w:tcW w:w="1543" w:type="dxa"/>
+            <w:tcW w:w="1548" w:type="dxa"/>
             <w:vAlign w:val="center"/>
           </w:tcPr>
           <w:p>
@@ -2659,11 +2680,11 @@
       </w:tr>
       <w:tr>
         <w:trPr>
-          <w:trHeight w:val="1317"/>
+          <w:trHeight w:val="1261"/>
         </w:trPr>
         <w:tc>
           <w:tcPr>
-            <w:tcW w:w="2240" w:type="dxa"/>
+            <w:tcW w:w="2247" w:type="dxa"/>
             <w:vAlign w:val="center"/>
           </w:tcPr>
           <w:p>
@@ -2682,156 +2703,156 @@
                 <w:sz w:val="24"/>
                 <w:szCs w:val="24"/>
               </w:rPr>
+              <w:t>2.</w:t>
+            </w:r>
+          </w:p>
+        </w:tc>
+        <w:tc>
+          <w:tcPr>
+            <w:tcW w:w="5806" w:type="dxa"/>
+            <w:vAlign w:val="center"/>
+          </w:tcPr>
+          <w:p>
+            <w:pPr>
+              <w:spacing w:after="0" w:line="360" w:lineRule="auto"/>
+              <w:rPr>
+                <w:rFonts w:ascii="Times New Roman" w:hAnsi="Times New Roman" w:cs="Times New Roman"/>
+                <w:sz w:val="24"/>
+                <w:szCs w:val="24"/>
+              </w:rPr>
+            </w:pPr>
+          </w:p>
+          <w:p>
+            <w:pPr>
+              <w:spacing w:after="0" w:line="360" w:lineRule="auto"/>
+              <w:rPr>
+                <w:rFonts w:ascii="Times New Roman" w:hAnsi="Times New Roman" w:cs="Times New Roman"/>
+                <w:b/>
+                <w:sz w:val="24"/>
+                <w:szCs w:val="24"/>
+              </w:rPr>
+            </w:pPr>
+            <w:r>
+              <w:rPr>
+                <w:rFonts w:ascii="Times New Roman" w:hAnsi="Times New Roman" w:cs="Times New Roman"/>
+                <w:b/>
+                <w:sz w:val="24"/>
+                <w:szCs w:val="24"/>
+              </w:rPr>
+              <w:t xml:space="preserve">REQUIREMENT ENGINEERING </w:t>
+            </w:r>
+          </w:p>
+          <w:p>
+            <w:pPr>
+              <w:spacing w:after="0" w:line="360" w:lineRule="auto"/>
+              <w:rPr>
+                <w:rFonts w:ascii="Times New Roman" w:hAnsi="Times New Roman" w:cs="Times New Roman"/>
+                <w:sz w:val="24"/>
+                <w:szCs w:val="24"/>
+              </w:rPr>
+            </w:pPr>
+            <w:r>
+              <w:rPr>
+                <w:rFonts w:ascii="Times New Roman" w:hAnsi="Times New Roman" w:cs="Times New Roman"/>
+                <w:sz w:val="24"/>
+                <w:szCs w:val="24"/>
+              </w:rPr>
+              <w:t xml:space="preserve">2.1  HARDWARE REQUIREMENT  </w:t>
+            </w:r>
+          </w:p>
+          <w:p>
+            <w:pPr>
+              <w:spacing w:after="0" w:line="360" w:lineRule="auto"/>
+              <w:rPr>
+                <w:rFonts w:ascii="Times New Roman" w:hAnsi="Times New Roman" w:cs="Times New Roman"/>
+                <w:sz w:val="24"/>
+                <w:szCs w:val="24"/>
+              </w:rPr>
+            </w:pPr>
+            <w:r>
+              <w:rPr>
+                <w:rFonts w:ascii="Times New Roman" w:hAnsi="Times New Roman" w:cs="Times New Roman"/>
+                <w:sz w:val="24"/>
+                <w:szCs w:val="24"/>
+              </w:rPr>
+              <w:t xml:space="preserve">2.2  SOFTWARE REQUIREMENT </w:t>
+            </w:r>
+          </w:p>
+          <w:p>
+            <w:pPr>
+              <w:spacing w:after="0" w:line="360" w:lineRule="auto"/>
+              <w:rPr>
+                <w:rFonts w:ascii="Times New Roman" w:hAnsi="Times New Roman" w:cs="Times New Roman"/>
+                <w:sz w:val="24"/>
+                <w:szCs w:val="24"/>
+              </w:rPr>
+            </w:pPr>
+            <w:r>
+              <w:rPr>
+                <w:rFonts w:ascii="Times New Roman" w:hAnsi="Times New Roman" w:cs="Times New Roman"/>
+                <w:sz w:val="24"/>
+                <w:szCs w:val="24"/>
+              </w:rPr>
               <w:lastRenderedPageBreak/>
-              <w:t>2.</w:t>
-            </w:r>
-          </w:p>
-        </w:tc>
-        <w:tc>
-          <w:tcPr>
-            <w:tcW w:w="5788" w:type="dxa"/>
+              <w:t xml:space="preserve">2.3  FUNCTIONAL REQUIREMENT </w:t>
+            </w:r>
+          </w:p>
+          <w:p>
+            <w:pPr>
+              <w:spacing w:after="0" w:line="360" w:lineRule="auto"/>
+              <w:rPr>
+                <w:rFonts w:ascii="Times New Roman" w:hAnsi="Times New Roman" w:cs="Times New Roman"/>
+                <w:sz w:val="24"/>
+                <w:szCs w:val="24"/>
+              </w:rPr>
+            </w:pPr>
+            <w:r>
+              <w:rPr>
+                <w:rFonts w:ascii="Times New Roman" w:hAnsi="Times New Roman" w:cs="Times New Roman"/>
+                <w:sz w:val="24"/>
+                <w:szCs w:val="24"/>
+              </w:rPr>
+              <w:t xml:space="preserve">2.4  NON FUNCTIONAL REQUIREMENTS </w:t>
+            </w:r>
+          </w:p>
+          <w:p>
+            <w:pPr>
+              <w:spacing w:after="0" w:line="360" w:lineRule="auto"/>
+              <w:rPr>
+                <w:rFonts w:ascii="Times New Roman" w:hAnsi="Times New Roman" w:cs="Times New Roman"/>
+                <w:sz w:val="24"/>
+                <w:szCs w:val="24"/>
+              </w:rPr>
+            </w:pPr>
+            <w:r>
+              <w:rPr>
+                <w:rFonts w:ascii="Times New Roman" w:hAnsi="Times New Roman" w:cs="Times New Roman"/>
+                <w:sz w:val="24"/>
+                <w:szCs w:val="24"/>
+              </w:rPr>
+              <w:t xml:space="preserve">2.5  REQUIREMENT </w:t>
+            </w:r>
+          </w:p>
+          <w:p>
+            <w:pPr>
+              <w:spacing w:after="0" w:line="360" w:lineRule="auto"/>
+              <w:rPr>
+                <w:rFonts w:ascii="Times New Roman" w:hAnsi="Times New Roman" w:cs="Times New Roman"/>
+                <w:b/>
+                <w:sz w:val="24"/>
+                <w:szCs w:val="24"/>
+              </w:rPr>
+            </w:pPr>
+          </w:p>
+        </w:tc>
+        <w:tc>
+          <w:tcPr>
+            <w:tcW w:w="1548" w:type="dxa"/>
             <w:vAlign w:val="center"/>
           </w:tcPr>
           <w:p>
             <w:pPr>
               <w:spacing w:after="0" w:line="360" w:lineRule="auto"/>
-              <w:rPr>
-                <w:rFonts w:ascii="Times New Roman" w:hAnsi="Times New Roman" w:cs="Times New Roman"/>
-                <w:sz w:val="24"/>
-                <w:szCs w:val="24"/>
-              </w:rPr>
-            </w:pPr>
-          </w:p>
-          <w:p>
-            <w:pPr>
-              <w:spacing w:after="0" w:line="360" w:lineRule="auto"/>
-              <w:rPr>
-                <w:rFonts w:ascii="Times New Roman" w:hAnsi="Times New Roman" w:cs="Times New Roman"/>
-                <w:b/>
-                <w:sz w:val="24"/>
-                <w:szCs w:val="24"/>
-              </w:rPr>
-            </w:pPr>
-            <w:r>
-              <w:rPr>
-                <w:rFonts w:ascii="Times New Roman" w:hAnsi="Times New Roman" w:cs="Times New Roman"/>
-                <w:b/>
-                <w:sz w:val="24"/>
-                <w:szCs w:val="24"/>
-              </w:rPr>
-              <w:t xml:space="preserve">REQUIREMENT ENGINEERING </w:t>
-            </w:r>
-          </w:p>
-          <w:p>
-            <w:pPr>
-              <w:spacing w:after="0" w:line="360" w:lineRule="auto"/>
-              <w:rPr>
-                <w:rFonts w:ascii="Times New Roman" w:hAnsi="Times New Roman" w:cs="Times New Roman"/>
-                <w:sz w:val="24"/>
-                <w:szCs w:val="24"/>
-              </w:rPr>
-            </w:pPr>
-            <w:r>
-              <w:rPr>
-                <w:rFonts w:ascii="Times New Roman" w:hAnsi="Times New Roman" w:cs="Times New Roman"/>
-                <w:sz w:val="24"/>
-                <w:szCs w:val="24"/>
-              </w:rPr>
-              <w:t xml:space="preserve">2.1  HARDWARE REQUIREMENT  </w:t>
-            </w:r>
-          </w:p>
-          <w:p>
-            <w:pPr>
-              <w:spacing w:after="0" w:line="360" w:lineRule="auto"/>
-              <w:rPr>
-                <w:rFonts w:ascii="Times New Roman" w:hAnsi="Times New Roman" w:cs="Times New Roman"/>
-                <w:sz w:val="24"/>
-                <w:szCs w:val="24"/>
-              </w:rPr>
-            </w:pPr>
-            <w:r>
-              <w:rPr>
-                <w:rFonts w:ascii="Times New Roman" w:hAnsi="Times New Roman" w:cs="Times New Roman"/>
-                <w:sz w:val="24"/>
-                <w:szCs w:val="24"/>
-              </w:rPr>
-              <w:t xml:space="preserve">2.2  SOFTWARE REQUIREMENT </w:t>
-            </w:r>
-          </w:p>
-          <w:p>
-            <w:pPr>
-              <w:spacing w:after="0" w:line="360" w:lineRule="auto"/>
-              <w:rPr>
-                <w:rFonts w:ascii="Times New Roman" w:hAnsi="Times New Roman" w:cs="Times New Roman"/>
-                <w:sz w:val="24"/>
-                <w:szCs w:val="24"/>
-              </w:rPr>
-            </w:pPr>
-            <w:r>
-              <w:rPr>
-                <w:rFonts w:ascii="Times New Roman" w:hAnsi="Times New Roman" w:cs="Times New Roman"/>
-                <w:sz w:val="24"/>
-                <w:szCs w:val="24"/>
-              </w:rPr>
-              <w:t xml:space="preserve">2.3  FUNCTIONAL REQUIREMENT </w:t>
-            </w:r>
-          </w:p>
-          <w:p>
-            <w:pPr>
-              <w:spacing w:after="0" w:line="360" w:lineRule="auto"/>
-              <w:rPr>
-                <w:rFonts w:ascii="Times New Roman" w:hAnsi="Times New Roman" w:cs="Times New Roman"/>
-                <w:sz w:val="24"/>
-                <w:szCs w:val="24"/>
-              </w:rPr>
-            </w:pPr>
-            <w:r>
-              <w:rPr>
-                <w:rFonts w:ascii="Times New Roman" w:hAnsi="Times New Roman" w:cs="Times New Roman"/>
-                <w:sz w:val="24"/>
-                <w:szCs w:val="24"/>
-              </w:rPr>
-              <w:t xml:space="preserve">2.4  NON FUNCTIONAL REQUIREMENTS </w:t>
-            </w:r>
-          </w:p>
-          <w:p>
-            <w:pPr>
-              <w:spacing w:after="0" w:line="360" w:lineRule="auto"/>
-              <w:rPr>
-                <w:rFonts w:ascii="Times New Roman" w:hAnsi="Times New Roman" w:cs="Times New Roman"/>
-                <w:sz w:val="24"/>
-                <w:szCs w:val="24"/>
-              </w:rPr>
-            </w:pPr>
-            <w:r>
-              <w:rPr>
-                <w:rFonts w:ascii="Times New Roman" w:hAnsi="Times New Roman" w:cs="Times New Roman"/>
-                <w:sz w:val="24"/>
-                <w:szCs w:val="24"/>
-              </w:rPr>
-              <w:t xml:space="preserve">2.5  REQUIREMENT </w:t>
-            </w:r>
-          </w:p>
-          <w:p>
-            <w:pPr>
-              <w:spacing w:after="0" w:line="360" w:lineRule="auto"/>
-              <w:rPr>
-                <w:rFonts w:ascii="Times New Roman" w:hAnsi="Times New Roman" w:cs="Times New Roman"/>
-                <w:b/>
-                <w:sz w:val="24"/>
-                <w:szCs w:val="24"/>
-              </w:rPr>
-            </w:pPr>
-          </w:p>
-        </w:tc>
-        <w:tc>
-          <w:tcPr>
-            <w:tcW w:w="1543" w:type="dxa"/>
-            <w:vAlign w:val="center"/>
-          </w:tcPr>
-          <w:p>
-            <w:pPr>
-              <w:spacing w:after="0" w:line="360" w:lineRule="auto"/>
               <w:jc w:val="center"/>
               <w:rPr>
                 <w:rFonts w:ascii="Times New Roman" w:hAnsi="Times New Roman" w:cs="Times New Roman"/>
@@ -2905,6 +2926,7 @@
                 <w:sz w:val="24"/>
                 <w:szCs w:val="24"/>
               </w:rPr>
+              <w:lastRenderedPageBreak/>
               <w:t>8</w:t>
             </w:r>
           </w:p>
@@ -2961,11 +2983,11 @@
       </w:tr>
       <w:tr>
         <w:trPr>
-          <w:trHeight w:val="80"/>
+          <w:trHeight w:val="77"/>
         </w:trPr>
         <w:tc>
           <w:tcPr>
-            <w:tcW w:w="2240" w:type="dxa"/>
+            <w:tcW w:w="2247" w:type="dxa"/>
             <w:vAlign w:val="center"/>
           </w:tcPr>
           <w:p>
@@ -2984,13 +3006,14 @@
                 <w:sz w:val="24"/>
                 <w:szCs w:val="24"/>
               </w:rPr>
+              <w:lastRenderedPageBreak/>
               <w:t>3.</w:t>
             </w:r>
           </w:p>
         </w:tc>
         <w:tc>
           <w:tcPr>
-            <w:tcW w:w="5788" w:type="dxa"/>
+            <w:tcW w:w="5806" w:type="dxa"/>
             <w:vAlign w:val="center"/>
           </w:tcPr>
           <w:p>
@@ -3029,7 +3052,15 @@
                 <w:sz w:val="24"/>
                 <w:szCs w:val="24"/>
               </w:rPr>
-              <w:t xml:space="preserve">3.1 INTRODUCTION 11 </w:t>
+              <w:t xml:space="preserve">3.1 INTRODUCTION </w:t>
+            </w:r>
+            <w:r>
+              <w:rPr>
+                <w:rFonts w:ascii="Times New Roman" w:hAnsi="Times New Roman" w:cs="Times New Roman"/>
+                <w:sz w:val="24"/>
+                <w:szCs w:val="24"/>
+              </w:rPr>
+              <w:t xml:space="preserve"> </w:t>
             </w:r>
           </w:p>
           <w:p>
@@ -3048,13 +3079,13 @@
                 <w:sz w:val="24"/>
                 <w:szCs w:val="24"/>
               </w:rPr>
-              <w:t>3.2 SYSTEM AND DATABASE DESIGN 11</w:t>
-            </w:r>
-          </w:p>
-        </w:tc>
-        <w:tc>
-          <w:tcPr>
-            <w:tcW w:w="1543" w:type="dxa"/>
+              <w:t xml:space="preserve">3.2 SYSTEM AND DATABASE DESIGN </w:t>
+            </w:r>
+          </w:p>
+        </w:tc>
+        <w:tc>
+          <w:tcPr>
+            <w:tcW w:w="1548" w:type="dxa"/>
           </w:tcPr>
           <w:p>
             <w:pPr>
@@ -3134,11 +3165,11 @@
       </w:tr>
       <w:tr>
         <w:trPr>
-          <w:trHeight w:val="2600"/>
+          <w:trHeight w:val="2490"/>
         </w:trPr>
         <w:tc>
           <w:tcPr>
-            <w:tcW w:w="2240" w:type="dxa"/>
+            <w:tcW w:w="2247" w:type="dxa"/>
             <w:vAlign w:val="center"/>
           </w:tcPr>
           <w:p>
@@ -3167,7 +3198,7 @@
         </w:tc>
         <w:tc>
           <w:tcPr>
-            <w:tcW w:w="5788" w:type="dxa"/>
+            <w:tcW w:w="5806" w:type="dxa"/>
             <w:vAlign w:val="center"/>
           </w:tcPr>
           <w:p>
@@ -3309,7 +3340,7 @@
         </w:tc>
         <w:tc>
           <w:tcPr>
-            <w:tcW w:w="1543" w:type="dxa"/>
+            <w:tcW w:w="1548" w:type="dxa"/>
           </w:tcPr>
           <w:p>
             <w:pPr>
@@ -3466,11 +3497,11 @@
       </w:tr>
       <w:tr>
         <w:trPr>
-          <w:trHeight w:val="3185"/>
+          <w:trHeight w:val="3050"/>
         </w:trPr>
         <w:tc>
           <w:tcPr>
-            <w:tcW w:w="2240" w:type="dxa"/>
+            <w:tcW w:w="2247" w:type="dxa"/>
             <w:tcBorders>
               <w:bottom w:val="single" w:sz="4" w:space="0" w:color="auto"/>
             </w:tcBorders>
@@ -3502,7 +3533,7 @@
         </w:tc>
         <w:tc>
           <w:tcPr>
-            <w:tcW w:w="5788" w:type="dxa"/>
+            <w:tcW w:w="5806" w:type="dxa"/>
             <w:tcBorders>
               <w:bottom w:val="single" w:sz="4" w:space="0" w:color="auto"/>
             </w:tcBorders>
@@ -3576,7 +3607,7 @@
         </w:tc>
         <w:tc>
           <w:tcPr>
-            <w:tcW w:w="1543" w:type="dxa"/>
+            <w:tcW w:w="1548" w:type="dxa"/>
             <w:tcBorders>
               <w:bottom w:val="single" w:sz="4" w:space="0" w:color="auto"/>
             </w:tcBorders>
@@ -3675,11 +3706,11 @@
       </w:tr>
       <w:tr>
         <w:trPr>
-          <w:trHeight w:val="440"/>
+          <w:trHeight w:val="421"/>
         </w:trPr>
         <w:tc>
           <w:tcPr>
-            <w:tcW w:w="2240" w:type="dxa"/>
+            <w:tcW w:w="2247" w:type="dxa"/>
             <w:tcBorders>
               <w:top w:val="single" w:sz="4" w:space="0" w:color="auto"/>
               <w:bottom w:val="single" w:sz="4" w:space="0" w:color="auto"/>
@@ -3779,6 +3810,34 @@
               <w:jc w:val="center"/>
               <w:rPr>
                 <w:rFonts w:ascii="Times New Roman" w:hAnsi="Times New Roman" w:cs="Times New Roman"/>
+                <w:sz w:val="24"/>
+                <w:szCs w:val="24"/>
+              </w:rPr>
+            </w:pPr>
+          </w:p>
+          <w:p>
+            <w:pPr>
+              <w:autoSpaceDE w:val="0"/>
+              <w:autoSpaceDN w:val="0"/>
+              <w:adjustRightInd w:val="0"/>
+              <w:spacing w:after="0" w:line="360" w:lineRule="auto"/>
+              <w:jc w:val="center"/>
+              <w:rPr>
+                <w:rFonts w:ascii="Times New Roman" w:hAnsi="Times New Roman" w:cs="Times New Roman"/>
+                <w:sz w:val="24"/>
+                <w:szCs w:val="24"/>
+              </w:rPr>
+            </w:pPr>
+          </w:p>
+          <w:p>
+            <w:pPr>
+              <w:autoSpaceDE w:val="0"/>
+              <w:autoSpaceDN w:val="0"/>
+              <w:adjustRightInd w:val="0"/>
+              <w:spacing w:after="0" w:line="360" w:lineRule="auto"/>
+              <w:jc w:val="center"/>
+              <w:rPr>
+                <w:rFonts w:ascii="Times New Roman" w:hAnsi="Times New Roman" w:cs="Times New Roman"/>
                 <w:caps/>
                 <w:sz w:val="24"/>
                 <w:szCs w:val="24"/>
@@ -3796,7 +3855,7 @@
         </w:tc>
         <w:tc>
           <w:tcPr>
-            <w:tcW w:w="5788" w:type="dxa"/>
+            <w:tcW w:w="5806" w:type="dxa"/>
             <w:tcBorders>
               <w:top w:val="single" w:sz="4" w:space="0" w:color="auto"/>
               <w:bottom w:val="single" w:sz="4" w:space="0" w:color="auto"/>
@@ -3809,6 +3868,17 @@
               <w:rPr>
                 <w:rFonts w:ascii="Times New Roman" w:hAnsi="Times New Roman" w:cs="Times New Roman"/>
                 <w:b/>
+                <w:sz w:val="24"/>
+                <w:szCs w:val="24"/>
+              </w:rPr>
+            </w:pPr>
+          </w:p>
+          <w:p>
+            <w:pPr>
+              <w:spacing w:after="0" w:line="360" w:lineRule="auto"/>
+              <w:rPr>
+                <w:rFonts w:ascii="Times New Roman" w:hAnsi="Times New Roman" w:cs="Times New Roman"/>
+                <w:b/>
                 <w:caps/>
                 <w:sz w:val="24"/>
                 <w:szCs w:val="24"/>
@@ -3821,7 +3891,6 @@
                 <w:sz w:val="24"/>
                 <w:szCs w:val="24"/>
               </w:rPr>
-              <w:lastRenderedPageBreak/>
               <w:t>MODULES</w:t>
             </w:r>
           </w:p>
@@ -3844,7 +3913,6 @@
                 <w:sz w:val="24"/>
                 <w:szCs w:val="24"/>
               </w:rPr>
-              <w:lastRenderedPageBreak/>
               <w:t xml:space="preserve">6.1 MODULE DESCRIPTION </w:t>
             </w:r>
             <w:r>
@@ -3924,6 +3992,32 @@
               <w:spacing w:after="0" w:line="360" w:lineRule="auto"/>
               <w:rPr>
                 <w:rFonts w:ascii="Times New Roman" w:hAnsi="Times New Roman" w:cs="Times New Roman"/>
+                <w:sz w:val="24"/>
+                <w:szCs w:val="24"/>
+              </w:rPr>
+            </w:pPr>
+          </w:p>
+          <w:p>
+            <w:pPr>
+              <w:autoSpaceDE w:val="0"/>
+              <w:autoSpaceDN w:val="0"/>
+              <w:adjustRightInd w:val="0"/>
+              <w:spacing w:after="0" w:line="360" w:lineRule="auto"/>
+              <w:rPr>
+                <w:rFonts w:ascii="Times New Roman" w:hAnsi="Times New Roman" w:cs="Times New Roman"/>
+                <w:sz w:val="24"/>
+                <w:szCs w:val="24"/>
+              </w:rPr>
+            </w:pPr>
+          </w:p>
+          <w:p>
+            <w:pPr>
+              <w:autoSpaceDE w:val="0"/>
+              <w:autoSpaceDN w:val="0"/>
+              <w:adjustRightInd w:val="0"/>
+              <w:spacing w:after="0" w:line="360" w:lineRule="auto"/>
+              <w:rPr>
+                <w:rFonts w:ascii="Times New Roman" w:hAnsi="Times New Roman" w:cs="Times New Roman"/>
                 <w:caps/>
                 <w:sz w:val="24"/>
                 <w:szCs w:val="24"/>
@@ -4075,7 +4169,7 @@
         </w:tc>
         <w:tc>
           <w:tcPr>
-            <w:tcW w:w="1543" w:type="dxa"/>
+            <w:tcW w:w="1548" w:type="dxa"/>
             <w:tcBorders>
               <w:top w:val="single" w:sz="4" w:space="0" w:color="auto"/>
               <w:bottom w:val="single" w:sz="4" w:space="0" w:color="auto"/>
@@ -4098,10 +4192,20 @@
           </w:p>
           <w:p>
             <w:pPr>
-              <w:autoSpaceDE w:val="0"/>
-              <w:autoSpaceDN w:val="0"/>
-              <w:adjustRightInd w:val="0"/>
-              <w:spacing w:line="360" w:lineRule="auto"/>
+              <w:pStyle w:val="NoSpacing"/>
+            </w:pPr>
+          </w:p>
+          <w:p>
+            <w:pPr>
+              <w:pStyle w:val="NoSpacing"/>
+            </w:pPr>
+          </w:p>
+          <w:p>
+            <w:pPr>
+              <w:autoSpaceDE w:val="0"/>
+              <w:autoSpaceDN w:val="0"/>
+              <w:adjustRightInd w:val="0"/>
+              <w:spacing w:after="0" w:line="360" w:lineRule="auto"/>
               <w:jc w:val="center"/>
               <w:rPr>
                 <w:rFonts w:ascii="Times New Roman" w:hAnsi="Times New Roman" w:cs="Times New Roman"/>
@@ -4110,6 +4214,14 @@
                 <w:szCs w:val="24"/>
               </w:rPr>
             </w:pPr>
+            <w:r>
+              <w:rPr>
+                <w:rFonts w:ascii="Times New Roman" w:hAnsi="Times New Roman" w:cs="Times New Roman"/>
+                <w:sz w:val="24"/>
+                <w:szCs w:val="24"/>
+              </w:rPr>
+              <w:t>21</w:t>
+            </w:r>
           </w:p>
           <w:p>
             <w:pPr>
@@ -4166,19 +4278,10 @@
               <w:jc w:val="center"/>
               <w:rPr>
                 <w:rFonts w:ascii="Times New Roman" w:hAnsi="Times New Roman" w:cs="Times New Roman"/>
-                <w:caps/>
-                <w:sz w:val="24"/>
-                <w:szCs w:val="24"/>
-              </w:rPr>
-            </w:pPr>
-            <w:r>
-              <w:rPr>
-                <w:rFonts w:ascii="Times New Roman" w:hAnsi="Times New Roman" w:cs="Times New Roman"/>
-                <w:sz w:val="24"/>
-                <w:szCs w:val="24"/>
-              </w:rPr>
-              <w:t>21</w:t>
-            </w:r>
+                <w:sz w:val="24"/>
+                <w:szCs w:val="24"/>
+              </w:rPr>
+            </w:pPr>
           </w:p>
           <w:p>
             <w:pPr>
@@ -4314,11 +4417,11 @@
       </w:tr>
       <w:tr>
         <w:trPr>
-          <w:trHeight w:val="1403"/>
+          <w:trHeight w:val="1343"/>
         </w:trPr>
         <w:tc>
           <w:tcPr>
-            <w:tcW w:w="2240" w:type="dxa"/>
+            <w:tcW w:w="2247" w:type="dxa"/>
             <w:tcBorders>
               <w:top w:val="single" w:sz="4" w:space="0" w:color="000000"/>
               <w:left w:val="single" w:sz="4" w:space="0" w:color="000000"/>
@@ -4353,7 +4456,7 @@
         </w:tc>
         <w:tc>
           <w:tcPr>
-            <w:tcW w:w="5788" w:type="dxa"/>
+            <w:tcW w:w="5806" w:type="dxa"/>
             <w:tcBorders>
               <w:top w:val="single" w:sz="4" w:space="0" w:color="000000"/>
               <w:left w:val="single" w:sz="4" w:space="0" w:color="000000"/>
@@ -4565,7 +4668,7 @@
         </w:tc>
         <w:tc>
           <w:tcPr>
-            <w:tcW w:w="1543" w:type="dxa"/>
+            <w:tcW w:w="1548" w:type="dxa"/>
             <w:tcBorders>
               <w:top w:val="single" w:sz="4" w:space="0" w:color="000000"/>
               <w:left w:val="single" w:sz="4" w:space="0" w:color="000000"/>
@@ -4729,11 +4832,11 @@
       </w:tr>
       <w:tr>
         <w:trPr>
-          <w:trHeight w:val="1430"/>
+          <w:trHeight w:val="1369"/>
         </w:trPr>
         <w:tc>
           <w:tcPr>
-            <w:tcW w:w="2240" w:type="dxa"/>
+            <w:tcW w:w="2247" w:type="dxa"/>
             <w:tcBorders>
               <w:top w:val="single" w:sz="4" w:space="0" w:color="000000"/>
               <w:left w:val="single" w:sz="4" w:space="0" w:color="000000"/>
@@ -4768,7 +4871,7 @@
         </w:tc>
         <w:tc>
           <w:tcPr>
-            <w:tcW w:w="5788" w:type="dxa"/>
+            <w:tcW w:w="5806" w:type="dxa"/>
             <w:tcBorders>
               <w:top w:val="single" w:sz="4" w:space="0" w:color="000000"/>
               <w:left w:val="single" w:sz="4" w:space="0" w:color="000000"/>
@@ -4933,7 +5036,7 @@
         </w:tc>
         <w:tc>
           <w:tcPr>
-            <w:tcW w:w="1543" w:type="dxa"/>
+            <w:tcW w:w="1548" w:type="dxa"/>
             <w:tcBorders>
               <w:top w:val="single" w:sz="4" w:space="0" w:color="000000"/>
               <w:left w:val="single" w:sz="4" w:space="0" w:color="000000"/>
@@ -5095,11 +5198,11 @@
       </w:tr>
       <w:tr>
         <w:trPr>
-          <w:trHeight w:val="1430"/>
+          <w:trHeight w:val="1473"/>
         </w:trPr>
         <w:tc>
           <w:tcPr>
-            <w:tcW w:w="2240" w:type="dxa"/>
+            <w:tcW w:w="2247" w:type="dxa"/>
             <w:tcBorders>
               <w:top w:val="single" w:sz="4" w:space="0" w:color="000000"/>
               <w:left w:val="single" w:sz="4" w:space="0" w:color="000000"/>
@@ -5134,7 +5237,7 @@
         </w:tc>
         <w:tc>
           <w:tcPr>
-            <w:tcW w:w="5788" w:type="dxa"/>
+            <w:tcW w:w="5806" w:type="dxa"/>
             <w:tcBorders>
               <w:top w:val="single" w:sz="4" w:space="0" w:color="000000"/>
               <w:left w:val="single" w:sz="4" w:space="0" w:color="000000"/>
@@ -5153,51 +5256,20 @@
                 <w:szCs w:val="24"/>
               </w:rPr>
             </w:pPr>
-          </w:p>
-          <w:p>
-            <w:pPr>
-              <w:spacing w:after="0" w:line="360" w:lineRule="auto"/>
+            <w:r>
               <w:rPr>
                 <w:rFonts w:ascii="Times New Roman" w:hAnsi="Times New Roman" w:cs="Times New Roman"/>
                 <w:b/>
                 <w:sz w:val="24"/>
                 <w:szCs w:val="24"/>
               </w:rPr>
-            </w:pPr>
-            <w:r>
-              <w:rPr>
-                <w:rFonts w:ascii="Times New Roman" w:hAnsi="Times New Roman" w:cs="Times New Roman"/>
-                <w:b/>
-                <w:sz w:val="24"/>
-                <w:szCs w:val="24"/>
-              </w:rPr>
               <w:t>SNAPSHOT</w:t>
             </w:r>
           </w:p>
-          <w:p>
-            <w:pPr>
-              <w:pStyle w:val="CM1"/>
-              <w:rPr>
-                <w:rFonts w:ascii="Times New Roman" w:hAnsi="Times New Roman" w:cs="Times New Roman"/>
-                <w:color w:val="000000"/>
-              </w:rPr>
-            </w:pPr>
-          </w:p>
-          <w:p>
-            <w:pPr>
-              <w:spacing w:after="0" w:line="360" w:lineRule="auto"/>
-              <w:rPr>
-                <w:rFonts w:ascii="Times New Roman" w:hAnsi="Times New Roman" w:cs="Times New Roman"/>
-                <w:b/>
-                <w:sz w:val="24"/>
-                <w:szCs w:val="24"/>
-              </w:rPr>
-            </w:pPr>
-          </w:p>
-        </w:tc>
-        <w:tc>
-          <w:tcPr>
-            <w:tcW w:w="1543" w:type="dxa"/>
+        </w:tc>
+        <w:tc>
+          <w:tcPr>
+            <w:tcW w:w="1548" w:type="dxa"/>
             <w:tcBorders>
               <w:top w:val="single" w:sz="4" w:space="0" w:color="000000"/>
               <w:left w:val="single" w:sz="4" w:space="0" w:color="000000"/>
@@ -5234,6 +5306,21 @@
                 <w:szCs w:val="24"/>
               </w:rPr>
             </w:pPr>
+          </w:p>
+          <w:p>
+            <w:pPr>
+              <w:autoSpaceDE w:val="0"/>
+              <w:autoSpaceDN w:val="0"/>
+              <w:adjustRightInd w:val="0"/>
+              <w:spacing w:after="0" w:line="360" w:lineRule="auto"/>
+              <w:jc w:val="center"/>
+              <w:rPr>
+                <w:rFonts w:ascii="Times New Roman" w:hAnsi="Times New Roman" w:cs="Times New Roman"/>
+                <w:caps/>
+                <w:sz w:val="24"/>
+                <w:szCs w:val="24"/>
+              </w:rPr>
+            </w:pPr>
             <w:r>
               <w:rPr>
                 <w:rFonts w:ascii="Times New Roman" w:hAnsi="Times New Roman" w:cs="Times New Roman"/>
@@ -5278,11 +5365,11 @@
       </w:tr>
       <w:tr>
         <w:trPr>
-          <w:trHeight w:val="683"/>
+          <w:trHeight w:val="654"/>
         </w:trPr>
         <w:tc>
           <w:tcPr>
-            <w:tcW w:w="2240" w:type="dxa"/>
+            <w:tcW w:w="2247" w:type="dxa"/>
             <w:tcBorders>
               <w:top w:val="single" w:sz="4" w:space="0" w:color="000000"/>
               <w:left w:val="single" w:sz="4" w:space="0" w:color="000000"/>
@@ -5340,7 +5427,7 @@
         </w:tc>
         <w:tc>
           <w:tcPr>
-            <w:tcW w:w="5788" w:type="dxa"/>
+            <w:tcW w:w="5806" w:type="dxa"/>
             <w:tcBorders>
               <w:top w:val="single" w:sz="4" w:space="0" w:color="000000"/>
               <w:left w:val="single" w:sz="4" w:space="0" w:color="000000"/>
@@ -5392,7 +5479,7 @@
         </w:tc>
         <w:tc>
           <w:tcPr>
-            <w:tcW w:w="1543" w:type="dxa"/>
+            <w:tcW w:w="1548" w:type="dxa"/>
             <w:tcBorders>
               <w:top w:val="single" w:sz="4" w:space="0" w:color="000000"/>
               <w:left w:val="single" w:sz="4" w:space="0" w:color="000000"/>
@@ -5442,11 +5529,11 @@
       </w:tr>
       <w:tr>
         <w:trPr>
-          <w:trHeight w:val="683"/>
+          <w:trHeight w:val="654"/>
         </w:trPr>
         <w:tc>
           <w:tcPr>
-            <w:tcW w:w="2240" w:type="dxa"/>
+            <w:tcW w:w="2247" w:type="dxa"/>
             <w:tcBorders>
               <w:top w:val="single" w:sz="4" w:space="0" w:color="000000"/>
               <w:left w:val="single" w:sz="4" w:space="0" w:color="000000"/>
@@ -5504,7 +5591,7 @@
         </w:tc>
         <w:tc>
           <w:tcPr>
-            <w:tcW w:w="5788" w:type="dxa"/>
+            <w:tcW w:w="5806" w:type="dxa"/>
             <w:tcBorders>
               <w:top w:val="single" w:sz="4" w:space="0" w:color="000000"/>
               <w:left w:val="single" w:sz="4" w:space="0" w:color="000000"/>
@@ -5556,7 +5643,7 @@
         </w:tc>
         <w:tc>
           <w:tcPr>
-            <w:tcW w:w="1543" w:type="dxa"/>
+            <w:tcW w:w="1548" w:type="dxa"/>
             <w:tcBorders>
               <w:top w:val="single" w:sz="4" w:space="0" w:color="000000"/>
               <w:left w:val="single" w:sz="4" w:space="0" w:color="000000"/>
@@ -5606,11 +5693,11 @@
       </w:tr>
       <w:tr>
         <w:trPr>
-          <w:trHeight w:val="683"/>
+          <w:trHeight w:val="654"/>
         </w:trPr>
         <w:tc>
           <w:tcPr>
-            <w:tcW w:w="2240" w:type="dxa"/>
+            <w:tcW w:w="2247" w:type="dxa"/>
             <w:tcBorders>
               <w:top w:val="single" w:sz="4" w:space="0" w:color="000000"/>
               <w:left w:val="single" w:sz="4" w:space="0" w:color="000000"/>
@@ -5652,7 +5739,7 @@
         </w:tc>
         <w:tc>
           <w:tcPr>
-            <w:tcW w:w="5788" w:type="dxa"/>
+            <w:tcW w:w="5806" w:type="dxa"/>
             <w:tcBorders>
               <w:top w:val="single" w:sz="4" w:space="0" w:color="000000"/>
               <w:left w:val="single" w:sz="4" w:space="0" w:color="000000"/>
@@ -5704,7 +5791,7 @@
         </w:tc>
         <w:tc>
           <w:tcPr>
-            <w:tcW w:w="1543" w:type="dxa"/>
+            <w:tcW w:w="1548" w:type="dxa"/>
             <w:tcBorders>
               <w:top w:val="single" w:sz="4" w:space="0" w:color="000000"/>
               <w:left w:val="single" w:sz="4" w:space="0" w:color="000000"/>
@@ -5808,6 +5895,22 @@
           <w:caps/>
           <w:sz w:val="24"/>
           <w:szCs w:val="24"/>
+        </w:rPr>
+      </w:pPr>
+    </w:p>
+    <w:p>
+      <w:pPr>
+        <w:autoSpaceDE w:val="0"/>
+        <w:autoSpaceDN w:val="0"/>
+        <w:adjustRightInd w:val="0"/>
+        <w:spacing w:after="0" w:line="360" w:lineRule="auto"/>
+        <w:jc w:val="center"/>
+        <w:rPr>
+          <w:rFonts w:ascii="Times New Roman" w:hAnsi="Times New Roman" w:cs="Times New Roman"/>
+          <w:b/>
+          <w:caps/>
+          <w:sz w:val="28"/>
+          <w:szCs w:val="28"/>
         </w:rPr>
       </w:pPr>
     </w:p>
@@ -11779,6 +11882,7 @@
   <w:style w:type="character" w:default="1" w:styleId="DefaultParagraphFont">
     <w:name w:val="Default Paragraph Font"/>
     <w:uiPriority w:val="1"/>
+    <w:semiHidden/>
     <w:unhideWhenUsed/>
   </w:style>
   <w:style w:type="table" w:default="1" w:styleId="TableNormal">

</xml_diff>